<commit_message>
Midterm 1000 iterations upload
</commit_message>
<xml_diff>
--- a/Hill/hill-midterm/HillMidtermWriteUp.docx
+++ b/Hill/hill-midterm/HillMidtermWriteUp.docx
@@ -67,28 +67,28 @@
         <w:rPr>
           <w:rtl w:val="0"/>
         </w:rPr>
-        <w:t xml:space="preserve">1.a.) Running the pocket perceptron on this dataset took an incredible amount of time. This is because there were 7291 data points. The data was not linearly separable, therefore the perceptron would run forever and not find a solution. Changing the dataset does not cause a noticeable difference other than the data points being different colors.</w:t>
-      </w:r>
-    </w:p>
-    <w:p>
-      <w:pPr>
-        <w:contextualSpacing w:val="0"/>
-      </w:pPr>
-      <w:r>
-        <w:rPr>
-          <w:rtl w:val="0"/>
-        </w:rPr>
-      </w:r>
-    </w:p>
-    <w:p>
-      <w:pPr>
-        <w:contextualSpacing w:val="0"/>
-      </w:pPr>
-      <w:r>
-        <w:rPr>
-          <w:rtl w:val="0"/>
-        </w:rPr>
-        <w:t xml:space="preserve">These are the weights from the first set where the weight is zero. The pocket has to have the same weight for 100 times before ending. (All these .pngs are on my Github as well).</w:t>
+        <w:t xml:space="preserve">1.a.) Running the pocket perceptron on this dataset took an incredible amount of time. This is because there were 7291 data points. The data was not linearly separable, therefore the perceptron would run forever and not find a solution.The best error after 1000 of the weights are the same consecutively is 0.107118365. Changing the dataset does not cause a noticeable difference other than the data points being different colors. The best error from the second set after 1000 of the weights are the same consecutively is 0.012069675.</w:t>
+      </w:r>
+    </w:p>
+    <w:p>
+      <w:pPr>
+        <w:contextualSpacing w:val="0"/>
+      </w:pPr>
+      <w:r>
+        <w:rPr>
+          <w:rtl w:val="0"/>
+        </w:rPr>
+      </w:r>
+    </w:p>
+    <w:p>
+      <w:pPr>
+        <w:contextualSpacing w:val="0"/>
+      </w:pPr>
+      <w:r>
+        <w:rPr>
+          <w:rtl w:val="0"/>
+        </w:rPr>
+        <w:t xml:space="preserve">These are the weights from the first set where the weight is zero. The pocket has to have the same weight for 1000 times before ending. (All these .pngs are on my Github as well).</w:t>
       </w:r>
     </w:p>
     <w:p>
@@ -98,14 +98,14 @@
       <w:r>
         <w:drawing>
           <wp:inline distB="114300" distT="114300" distL="114300" distR="114300">
-            <wp:extent cx="5943600" cy="2387600"/>
+            <wp:extent cx="5943600" cy="774700"/>
             <wp:effectExtent b="0" l="0" r="0" t="0"/>
-            <wp:docPr descr="w0set1.PNG" id="5" name="image10.png"/>
+            <wp:docPr descr="1000wsset1.PNG" id="4" name="image09.png"/>
             <a:graphic>
               <a:graphicData uri="http://schemas.openxmlformats.org/drawingml/2006/picture">
                 <pic:pic>
                   <pic:nvPicPr>
-                    <pic:cNvPr descr="w0set1.PNG" id="0" name="image10.png"/>
+                    <pic:cNvPr descr="1000wsset1.PNG" id="0" name="image09.png"/>
                     <pic:cNvPicPr preferRelativeResize="0"/>
                   </pic:nvPicPr>
                   <pic:blipFill>
@@ -118,7 +118,7 @@
                   <pic:spPr>
                     <a:xfrm>
                       <a:off x="0" y="0"/>
-                      <a:ext cx="5943600" cy="2387600"/>
+                      <a:ext cx="5943600" cy="774700"/>
                     </a:xfrm>
                     <a:prstGeom prst="rect"/>
                     <a:ln/>
@@ -153,7 +153,7 @@
         <w:rPr>
           <w:rtl w:val="0"/>
         </w:rPr>
-        <w:t xml:space="preserve">These are the weights from the second set where the weight is zero. The pocket has to have the same weight for 100 times before ending.</w:t>
+        <w:t xml:space="preserve">The weights from 1000 consecutive saved weights. This is from the second set.</w:t>
       </w:r>
     </w:p>
     <w:p>
@@ -163,14 +163,14 @@
       <w:r>
         <w:drawing>
           <wp:inline distB="114300" distT="114300" distL="114300" distR="114300">
-            <wp:extent cx="5943600" cy="1498600"/>
+            <wp:extent cx="5943600" cy="825500"/>
             <wp:effectExtent b="0" l="0" r="0" t="0"/>
-            <wp:docPr descr="w0set2.PNG" id="2" name="image07.png"/>
+            <wp:docPr descr="1000wset2.PNG" id="5" name="image10.png"/>
             <a:graphic>
               <a:graphicData uri="http://schemas.openxmlformats.org/drawingml/2006/picture">
                 <pic:pic>
                   <pic:nvPicPr>
-                    <pic:cNvPr descr="w0set2.PNG" id="0" name="image07.png"/>
+                    <pic:cNvPr descr="1000wset2.PNG" id="0" name="image10.png"/>
                     <pic:cNvPicPr preferRelativeResize="0"/>
                   </pic:nvPicPr>
                   <pic:blipFill>
@@ -183,7 +183,7 @@
                   <pic:spPr>
                     <a:xfrm>
                       <a:off x="0" y="0"/>
-                      <a:ext cx="5943600" cy="1498600"/>
+                      <a:ext cx="5943600" cy="825500"/>
                     </a:xfrm>
                     <a:prstGeom prst="rect"/>
                     <a:ln/>
@@ -208,6 +208,16 @@
         <w:rPr>
           <w:rtl w:val="0"/>
         </w:rPr>
+      </w:r>
+    </w:p>
+    <w:p>
+      <w:pPr>
+        <w:contextualSpacing w:val="0"/>
+      </w:pPr>
+      <w:r>
+        <w:rPr>
+          <w:rtl w:val="0"/>
+        </w:rPr>
         <w:t xml:space="preserve">b.) The linear regression worked well on my VM. The line was created with the first iteration and goes right through the datapoints. Linear regression is strong here because it does not care if the data is not linearly separable. Changing the points sign altered the linear regression line. The line is based mathematically off the points so therefore it still finds the best possible solution despite the data not being linearly separable.</w:t>
       </w:r>
     </w:p>
@@ -219,28 +229,28 @@
         <w:rPr>
           <w:rtl w:val="0"/>
         </w:rPr>
-        <w:t xml:space="preserve">c.) Having the pocket algorithm start from the linear regression made a little bit difference from the weight starting at zero. The error starts off smaller but doesn’t seem to get to much smaller from that point. This is because the data is not linearly separable and therefore the pocket algorithm will iterate indefinitely until it is told to break. Changing the dataset does not cause a noticeable difference other than the data points being different colors. </w:t>
-      </w:r>
-    </w:p>
-    <w:p>
-      <w:pPr>
-        <w:contextualSpacing w:val="0"/>
-      </w:pPr>
-      <w:r>
-        <w:rPr>
-          <w:rtl w:val="0"/>
-        </w:rPr>
-      </w:r>
-    </w:p>
-    <w:p>
-      <w:pPr>
-        <w:contextualSpacing w:val="0"/>
-      </w:pPr>
-      <w:r>
-        <w:rPr>
-          <w:rtl w:val="0"/>
-        </w:rPr>
-        <w:t xml:space="preserve">These are the weights from the first set where the weight starts from the linear regression. The pocket has to have the same weight for 100 times before ending.</w:t>
+        <w:t xml:space="preserve">c.) Having the pocket algorithm start from the linear regression made a little bit difference from the weight starting at zero. The error starts off smaller but doesn’t seem to get to much smaller from that point. This is because the data is not linearly separable and therefore the pocket algorithm will iterate indefinitely until it is told to break.  The best error after 1000 of the weights are the same consecutively is 0.106158277. Changing the dataset does not cause a noticeable difference other than the data points being different colors. The best error from the second set after 1000 of the weights are the same consecutively is 0.0123439857.</w:t>
+      </w:r>
+    </w:p>
+    <w:p>
+      <w:pPr>
+        <w:contextualSpacing w:val="0"/>
+      </w:pPr>
+      <w:r>
+        <w:rPr>
+          <w:rtl w:val="0"/>
+        </w:rPr>
+      </w:r>
+    </w:p>
+    <w:p>
+      <w:pPr>
+        <w:contextualSpacing w:val="0"/>
+      </w:pPr>
+      <w:r>
+        <w:rPr>
+          <w:rtl w:val="0"/>
+        </w:rPr>
+        <w:t xml:space="preserve">These are the weights from the first set where the weight starts from the linear regression. The pocket has to have the same weight for 1000 times before ending.</w:t>
       </w:r>
     </w:p>
     <w:p>
@@ -250,14 +260,14 @@
       <w:r>
         <w:drawing>
           <wp:inline distB="114300" distT="114300" distL="114300" distR="114300">
-            <wp:extent cx="5943600" cy="1346200"/>
+            <wp:extent cx="5943600" cy="762000"/>
             <wp:effectExtent b="0" l="0" r="0" t="0"/>
-            <wp:docPr descr="lineset1.PNG" id="4" name="image09.png"/>
+            <wp:docPr descr="1000lineset1.PNG" id="3" name="image08.png"/>
             <a:graphic>
               <a:graphicData uri="http://schemas.openxmlformats.org/drawingml/2006/picture">
                 <pic:pic>
                   <pic:nvPicPr>
-                    <pic:cNvPr descr="lineset1.PNG" id="0" name="image09.png"/>
+                    <pic:cNvPr descr="1000lineset1.PNG" id="0" name="image08.png"/>
                     <pic:cNvPicPr preferRelativeResize="0"/>
                   </pic:nvPicPr>
                   <pic:blipFill>
@@ -270,7 +280,7 @@
                   <pic:spPr>
                     <a:xfrm>
                       <a:off x="0" y="0"/>
-                      <a:ext cx="5943600" cy="1346200"/>
+                      <a:ext cx="5943600" cy="762000"/>
                     </a:xfrm>
                     <a:prstGeom prst="rect"/>
                     <a:ln/>
@@ -305,7 +315,7 @@
         <w:rPr>
           <w:rtl w:val="0"/>
         </w:rPr>
-        <w:t xml:space="preserve">These are the weights from the first set where the weight starts from the linear regression. The pocket has to have the same weight for 100 times before ending. </w:t>
+        <w:t xml:space="preserve">These are the weights from the second set where the weight starts from the linear regression. The pocket has to have the same weight for 1000 times before ending. </w:t>
       </w:r>
     </w:p>
     <w:p>
@@ -315,14 +325,14 @@
       <w:r>
         <w:drawing>
           <wp:inline distB="114300" distT="114300" distL="114300" distR="114300">
-            <wp:extent cx="5943600" cy="1866900"/>
+            <wp:extent cx="5943600" cy="1447800"/>
             <wp:effectExtent b="0" l="0" r="0" t="0"/>
-            <wp:docPr descr="lineset2.PNG" id="1" name="image06.png"/>
+            <wp:docPr descr="1000lineset2.PNG" id="1" name="image06.png"/>
             <a:graphic>
               <a:graphicData uri="http://schemas.openxmlformats.org/drawingml/2006/picture">
                 <pic:pic>
                   <pic:nvPicPr>
-                    <pic:cNvPr descr="lineset2.PNG" id="0" name="image06.png"/>
+                    <pic:cNvPr descr="1000lineset2.PNG" id="0" name="image06.png"/>
                     <pic:cNvPicPr preferRelativeResize="0"/>
                   </pic:nvPicPr>
                   <pic:blipFill>
@@ -335,7 +345,7 @@
                   <pic:spPr>
                     <a:xfrm>
                       <a:off x="0" y="0"/>
-                      <a:ext cx="5943600" cy="1866900"/>
+                      <a:ext cx="5943600" cy="1447800"/>
                     </a:xfrm>
                     <a:prstGeom prst="rect"/>
                     <a:ln/>
@@ -437,12 +447,12 @@
           <wp:inline distB="114300" distT="114300" distL="114300" distR="114300">
             <wp:extent cx="5943600" cy="1981200"/>
             <wp:effectExtent b="0" l="0" r="0" t="0"/>
-            <wp:docPr descr="problem2.PNG" id="3" name="image08.png"/>
+            <wp:docPr descr="problem2.PNG" id="2" name="image07.png"/>
             <a:graphic>
               <a:graphicData uri="http://schemas.openxmlformats.org/drawingml/2006/picture">
                 <pic:pic>
                   <pic:nvPicPr>
-                    <pic:cNvPr descr="problem2.PNG" id="0" name="image08.png"/>
+                    <pic:cNvPr descr="problem2.PNG" id="0" name="image07.png"/>
                     <pic:cNvPicPr preferRelativeResize="0"/>
                   </pic:nvPicPr>
                   <pic:blipFill>

</xml_diff>